<commit_message>
se agrego reportes deudores
</commit_message>
<xml_diff>
--- a/ComiteAgua/Print/Servicios.docx
+++ b/ComiteAgua/Print/Servicios.docx
@@ -5,7 +5,7 @@
     <w:tbl>
       <w:tblPr>
         <w:tblStyle w:val="Tablaconcuadrcula"/>
-        <w:tblpPr w:leftFromText="141" w:rightFromText="141" w:vertAnchor="page" w:horzAnchor="margin" w:tblpXSpec="right" w:tblpY="2056"/>
+        <w:tblpPr w:leftFromText="141" w:rightFromText="141" w:vertAnchor="page" w:horzAnchor="margin" w:tblpXSpec="right" w:tblpY="2041"/>
         <w:tblW w:w="0" w:type="auto"/>
         <w:tblLook w:val="04A0" w:firstRow="1" w:lastRow="0" w:firstColumn="1" w:lastColumn="0" w:noHBand="0" w:noVBand="1"/>
       </w:tblPr>
@@ -21,14 +21,14 @@
           <w:p>
             <w:pPr>
               <w:rPr>
-                <w:b/>
-              </w:rPr>
-            </w:pPr>
-            <w:r>
-              <w:rPr>
-                <w:b/>
-              </w:rPr>
-              <w:t>Folio:</w:t>
+                <w:bCs/>
+              </w:rPr>
+            </w:pPr>
+            <w:r>
+              <w:rPr>
+                <w:bCs/>
+              </w:rPr>
+              <w:t xml:space="preserve">No. </w:t>
             </w:r>
           </w:p>
         </w:tc>
@@ -36,7 +36,16 @@
           <w:tcPr>
             <w:tcW w:w="2699" w:type="dxa"/>
           </w:tcPr>
-          <w:p/>
+          <w:p>
+            <w:r>
+              <w:t>{Numero</w:t>
+            </w:r>
+            <w:bookmarkStart w:id="0" w:name="_GoBack"/>
+            <w:bookmarkEnd w:id="0"/>
+            <w:r>
+              <w:t>}</w:t>
+            </w:r>
+          </w:p>
         </w:tc>
       </w:tr>
       <w:tr>
@@ -47,141 +56,185 @@
           <w:p>
             <w:pPr>
               <w:rPr>
-                <w:b/>
-              </w:rPr>
-            </w:pPr>
-            <w:r>
-              <w:rPr>
-                <w:b/>
-              </w:rPr>
-              <w:t>Fecha (</w:t>
-            </w:r>
-            <w:proofErr w:type="spellStart"/>
-            <w:r>
-              <w:rPr>
-                <w:b/>
-              </w:rPr>
-              <w:t>dd</w:t>
-            </w:r>
-            <w:proofErr w:type="spellEnd"/>
-            <w:r>
-              <w:rPr>
-                <w:b/>
-              </w:rPr>
-              <w:t>/mm/</w:t>
-            </w:r>
-            <w:proofErr w:type="spellStart"/>
-            <w:r>
-              <w:rPr>
-                <w:b/>
-              </w:rPr>
-              <w:t>aaaa</w:t>
-            </w:r>
-            <w:proofErr w:type="spellEnd"/>
+                <w:bCs/>
+              </w:rPr>
+            </w:pPr>
+            <w:r>
+              <w:rPr>
+                <w:bCs/>
+              </w:rPr>
+              <w:t>Clave control:</w:t>
+            </w:r>
           </w:p>
         </w:tc>
         <w:tc>
           <w:tcPr>
             <w:tcW w:w="2699" w:type="dxa"/>
           </w:tcPr>
-          <w:p/>
+          <w:p>
+            <w:r>
+              <w:t>{Folio}</w:t>
+            </w:r>
+          </w:p>
+        </w:tc>
+      </w:tr>
+      <w:tr>
+        <w:tc>
+          <w:tcPr>
+            <w:tcW w:w="2270" w:type="dxa"/>
+          </w:tcPr>
+          <w:p>
+            <w:pPr>
+              <w:rPr>
+                <w:bCs/>
+              </w:rPr>
+            </w:pPr>
+            <w:r>
+              <w:rPr>
+                <w:bCs/>
+              </w:rPr>
+              <w:t>Fecha</w:t>
+            </w:r>
+            <w:r>
+              <w:rPr>
+                <w:bCs/>
+              </w:rPr>
+              <w:t>:</w:t>
+            </w:r>
+          </w:p>
+        </w:tc>
+        <w:tc>
+          <w:tcPr>
+            <w:tcW w:w="2699" w:type="dxa"/>
+          </w:tcPr>
+          <w:p>
+            <w:r>
+              <w:t>{Fecha}</w:t>
+            </w:r>
+          </w:p>
         </w:tc>
       </w:tr>
     </w:tbl>
-    <w:p/>
     <w:p>
       <w:pPr>
-        <w:rPr>
-          <w:b/>
-        </w:rPr>
-      </w:pPr>
-      <w:r>
-        <w:rPr>
-          <w:b/>
-        </w:rPr>
-        <w:t>Datos personales del solicitante:</w:t>
+        <w:jc w:val="center"/>
+        <w:rPr>
+          <w:b/>
+          <w:bCs/>
+        </w:rPr>
+      </w:pPr>
+      <w:r>
+        <w:rPr>
+          <w:noProof/>
+        </w:rPr>
+        <w:drawing>
+          <wp:anchor distT="0" distB="0" distL="114300" distR="114300" simplePos="0" relativeHeight="251658240" behindDoc="1" locked="0" layoutInCell="1" allowOverlap="1" wp14:anchorId="2F8E4882" wp14:editId="4D2C88F7">
+            <wp:simplePos x="0" y="0"/>
+            <wp:positionH relativeFrom="page">
+              <wp:posOffset>190500</wp:posOffset>
+            </wp:positionH>
+            <wp:positionV relativeFrom="paragraph">
+              <wp:posOffset>-352425</wp:posOffset>
+            </wp:positionV>
+            <wp:extent cx="1462479" cy="800100"/>
+            <wp:effectExtent l="0" t="0" r="4445" b="0"/>
+            <wp:wrapNone/>
+            <wp:docPr id="9" name="Imagen 8">
+              <a:extLst xmlns:a="http://schemas.openxmlformats.org/drawingml/2006/main">
+                <a:ext uri="{FF2B5EF4-FFF2-40B4-BE49-F238E27FC236}">
+                  <a16:creationId xmlns:a16="http://schemas.microsoft.com/office/drawing/2014/main" id="{D10FD2E0-25E6-48A5-B1D8-E3B7076FD5C1}"/>
+                </a:ext>
+              </a:extLst>
+            </wp:docPr>
+            <wp:cNvGraphicFramePr>
+              <a:graphicFrameLocks xmlns:a="http://schemas.openxmlformats.org/drawingml/2006/main" noChangeAspect="1"/>
+            </wp:cNvGraphicFramePr>
+            <a:graphic xmlns:a="http://schemas.openxmlformats.org/drawingml/2006/main">
+              <a:graphicData uri="http://schemas.openxmlformats.org/drawingml/2006/picture">
+                <pic:pic xmlns:pic="http://schemas.openxmlformats.org/drawingml/2006/picture">
+                  <pic:nvPicPr>
+                    <pic:cNvPr id="9" name="Imagen 8">
+                      <a:extLst>
+                        <a:ext uri="{FF2B5EF4-FFF2-40B4-BE49-F238E27FC236}">
+                          <a16:creationId xmlns:a16="http://schemas.microsoft.com/office/drawing/2014/main" id="{D10FD2E0-25E6-48A5-B1D8-E3B7076FD5C1}"/>
+                        </a:ext>
+                      </a:extLst>
+                    </pic:cNvPr>
+                    <pic:cNvPicPr>
+                      <a:picLocks noChangeAspect="1"/>
+                    </pic:cNvPicPr>
+                  </pic:nvPicPr>
+                  <pic:blipFill>
+                    <a:blip r:embed="rId7" cstate="print">
+                      <a:extLst>
+                        <a:ext uri="{28A0092B-C50C-407E-A947-70E740481C1C}">
+                          <a14:useLocalDpi xmlns:a14="http://schemas.microsoft.com/office/drawing/2010/main" val="0"/>
+                        </a:ext>
+                      </a:extLst>
+                    </a:blip>
+                    <a:stretch>
+                      <a:fillRect/>
+                    </a:stretch>
+                  </pic:blipFill>
+                  <pic:spPr>
+                    <a:xfrm>
+                      <a:off x="0" y="0"/>
+                      <a:ext cx="1462479" cy="800100"/>
+                    </a:xfrm>
+                    <a:prstGeom prst="rect">
+                      <a:avLst/>
+                    </a:prstGeom>
+                  </pic:spPr>
+                </pic:pic>
+              </a:graphicData>
+            </a:graphic>
+            <wp14:sizeRelH relativeFrom="page">
+              <wp14:pctWidth>0</wp14:pctWidth>
+            </wp14:sizeRelH>
+            <wp14:sizeRelV relativeFrom="page">
+              <wp14:pctHeight>0</wp14:pctHeight>
+            </wp14:sizeRelV>
+          </wp:anchor>
+        </w:drawing>
+      </w:r>
+      <w:r>
+        <w:rPr>
+          <w:b/>
+          <w:bCs/>
+        </w:rPr>
+        <w:t>ORGANISMO INDEPENDIENTE DE AGUA POTABLE SAN BUENAVENTURA A.C.</w:t>
       </w:r>
     </w:p>
     <w:p>
       <w:pPr>
-        <w:rPr>
-          <w:b/>
-        </w:rPr>
-      </w:pPr>
-      <w:r>
-        <w:rPr>
-          <w:b/>
-        </w:rPr>
-        <w:t>Nombre y apellidos</w:t>
-      </w:r>
-      <w:r>
-        <w:rPr>
-          <w:b/>
-        </w:rPr>
-        <w:t xml:space="preserve">: </w:t>
-      </w:r>
-      <w:r>
-        <w:rPr>
-          <w:b/>
-        </w:rPr>
-        <w:t>{Nombre}</w:t>
+        <w:jc w:val="center"/>
+        <w:rPr>
+          <w:b/>
+          <w:bCs/>
+        </w:rPr>
+      </w:pPr>
+      <w:r>
+        <w:rPr>
+          <w:b/>
+          <w:bCs/>
+        </w:rPr>
+        <w:t>ORDEN DE TRABAJO</w:t>
       </w:r>
     </w:p>
     <w:p>
       <w:pPr>
-        <w:rPr>
-          <w:b/>
-        </w:rPr>
-      </w:pPr>
-      <w:r>
-        <w:rPr>
-          <w:b/>
-        </w:rPr>
-        <w:t>Dirección</w:t>
-      </w:r>
-      <w:r>
-        <w:rPr>
-          <w:b/>
-        </w:rPr>
-        <w:t xml:space="preserve"> </w:t>
-      </w:r>
-      <w:r>
-        <w:rPr>
-          <w:b/>
-        </w:rPr>
-        <w:t>(Calle</w:t>
-      </w:r>
-      <w:r>
-        <w:rPr>
-          <w:b/>
-        </w:rPr>
-        <w:t>, No, Interior/exterior)</w:t>
-      </w:r>
-      <w:r>
-        <w:rPr>
-          <w:b/>
-        </w:rPr>
-        <w:t xml:space="preserve">: </w:t>
-      </w:r>
-      <w:r>
-        <w:rPr>
-          <w:b/>
-        </w:rPr>
-        <w:t>{</w:t>
-      </w:r>
-      <w:proofErr w:type="spellStart"/>
-      <w:r>
-        <w:rPr>
-          <w:b/>
-        </w:rPr>
-        <w:t>Direccion</w:t>
-      </w:r>
-      <w:proofErr w:type="spellEnd"/>
-      <w:r>
-        <w:rPr>
-          <w:b/>
-        </w:rPr>
-        <w:t>}</w:t>
+        <w:tabs>
+          <w:tab w:val="left" w:pos="2670"/>
+        </w:tabs>
+        <w:rPr>
+          <w:b/>
+        </w:rPr>
+      </w:pPr>
+      <w:r>
+        <w:rPr>
+          <w:b/>
+        </w:rPr>
+        <w:tab/>
       </w:r>
     </w:p>
     <w:p>
@@ -190,6 +243,109 @@
           <w:b/>
         </w:rPr>
       </w:pPr>
+    </w:p>
+    <w:p>
+      <w:pPr>
+        <w:rPr>
+          <w:b/>
+        </w:rPr>
+      </w:pPr>
+    </w:p>
+    <w:p>
+      <w:pPr>
+        <w:rPr>
+          <w:b/>
+        </w:rPr>
+      </w:pPr>
+      <w:r>
+        <w:rPr>
+          <w:b/>
+        </w:rPr>
+        <w:t>Datos personales del solicitante:</w:t>
+      </w:r>
+    </w:p>
+    <w:p>
+      <w:pPr>
+        <w:rPr>
+          <w:bCs/>
+        </w:rPr>
+      </w:pPr>
+      <w:r>
+        <w:rPr>
+          <w:b/>
+        </w:rPr>
+        <w:t>Nombre y apellidos</w:t>
+      </w:r>
+      <w:r>
+        <w:rPr>
+          <w:b/>
+        </w:rPr>
+        <w:t xml:space="preserve">: </w:t>
+      </w:r>
+      <w:r>
+        <w:rPr>
+          <w:bCs/>
+        </w:rPr>
+        <w:t>{</w:t>
+      </w:r>
+      <w:r>
+        <w:rPr>
+          <w:bCs/>
+          <w:u w:val="single"/>
+        </w:rPr>
+        <w:t>Nombre</w:t>
+      </w:r>
+      <w:r>
+        <w:rPr>
+          <w:bCs/>
+        </w:rPr>
+        <w:t>}</w:t>
+      </w:r>
+    </w:p>
+    <w:p>
+      <w:pPr>
+        <w:rPr>
+          <w:bCs/>
+        </w:rPr>
+      </w:pPr>
+      <w:r>
+        <w:rPr>
+          <w:b/>
+        </w:rPr>
+        <w:t>Dirección</w:t>
+      </w:r>
+      <w:r>
+        <w:rPr>
+          <w:b/>
+        </w:rPr>
+        <w:t xml:space="preserve">: </w:t>
+      </w:r>
+      <w:r>
+        <w:rPr>
+          <w:bCs/>
+        </w:rPr>
+        <w:t>{</w:t>
+      </w:r>
+      <w:r>
+        <w:rPr>
+          <w:bCs/>
+          <w:u w:val="single"/>
+        </w:rPr>
+        <w:t>Direccion</w:t>
+      </w:r>
+      <w:r>
+        <w:rPr>
+          <w:bCs/>
+        </w:rPr>
+        <w:t>}</w:t>
+      </w:r>
+    </w:p>
+    <w:p>
+      <w:pPr>
+        <w:rPr>
+          <w:bCs/>
+        </w:rPr>
+      </w:pPr>
       <w:r>
         <w:rPr>
           <w:b/>
@@ -198,13 +354,20 @@
       </w:r>
       <w:r>
         <w:rPr>
-          <w:b/>
-        </w:rPr>
-        <w:t>{Colonia</w:t>
-      </w:r>
-      <w:r>
-        <w:rPr>
-          <w:b/>
+          <w:bCs/>
+        </w:rPr>
+        <w:t>{</w:t>
+      </w:r>
+      <w:r>
+        <w:rPr>
+          <w:bCs/>
+          <w:u w:val="single"/>
+        </w:rPr>
+        <w:t>Colonia</w:t>
+      </w:r>
+      <w:r>
+        <w:rPr>
+          <w:bCs/>
         </w:rPr>
         <w:t>}</w:t>
       </w:r>
@@ -228,24 +391,30 @@
       </w:r>
       <w:r>
         <w:rPr>
-          <w:b/>
+          <w:bCs/>
         </w:rPr>
         <w:t>{</w:t>
       </w:r>
-      <w:proofErr w:type="spellStart"/>
-      <w:r>
-        <w:rPr>
-          <w:b/>
+      <w:r>
+        <w:rPr>
+          <w:bCs/>
+          <w:u w:val="single"/>
         </w:rPr>
         <w:t>Telefono</w:t>
       </w:r>
-      <w:proofErr w:type="spellEnd"/>
-      <w:r>
-        <w:rPr>
-          <w:b/>
+      <w:r>
+        <w:rPr>
+          <w:bCs/>
         </w:rPr>
         <w:t>}</w:t>
       </w:r>
+    </w:p>
+    <w:p>
+      <w:pPr>
+        <w:rPr>
+          <w:bCs/>
+        </w:rPr>
+      </w:pPr>
     </w:p>
     <w:tbl>
       <w:tblPr>
@@ -259,7 +428,7 @@
       <w:tr>
         <w:tc>
           <w:tcPr>
-            <w:tcW w:w="10940" w:type="dxa"/>
+            <w:tcW w:w="10790" w:type="dxa"/>
             <w:shd w:val="clear" w:color="auto" w:fill="808080" w:themeFill="background1" w:themeFillShade="80"/>
           </w:tcPr>
           <w:p>
@@ -269,29 +438,23 @@
                 <w:b/>
               </w:rPr>
             </w:pPr>
-            <w:proofErr w:type="gramStart"/>
             <w:r>
               <w:rPr>
                 <w:rFonts w:ascii="Arial" w:hAnsi="Arial" w:cs="Arial"/>
                 <w:b/>
               </w:rPr>
-              <w:t>Datos a llenar</w:t>
-            </w:r>
-            <w:proofErr w:type="gramEnd"/>
-            <w:r>
-              <w:rPr>
-                <w:rFonts w:ascii="Arial" w:hAnsi="Arial" w:cs="Arial"/>
-                <w:b/>
-              </w:rPr>
-              <w:t xml:space="preserve"> por el personal administrativo</w:t>
+              <w:t>Datos a llenar por el personal administrativo</w:t>
             </w:r>
           </w:p>
         </w:tc>
       </w:tr>
       <w:tr>
+        <w:trPr>
+          <w:trHeight w:val="547"/>
+        </w:trPr>
         <w:tc>
           <w:tcPr>
-            <w:tcW w:w="10940" w:type="dxa"/>
+            <w:tcW w:w="10790" w:type="dxa"/>
           </w:tcPr>
           <w:p>
             <w:pPr>
@@ -303,33 +466,13 @@
               <w:rPr>
                 <w:b/>
               </w:rPr>
-              <w:t>Ubicación de servicio</w:t>
-            </w:r>
-            <w:r>
-              <w:rPr>
-                <w:b/>
-              </w:rPr>
-              <w:t xml:space="preserve">: </w:t>
-            </w:r>
-            <w:r>
-              <w:rPr>
-                <w:b/>
-              </w:rPr>
-              <w:t>{</w:t>
-            </w:r>
-            <w:proofErr w:type="spellStart"/>
-            <w:r>
-              <w:rPr>
-                <w:b/>
-              </w:rPr>
-              <w:t>UbicacionServicio</w:t>
-            </w:r>
-            <w:proofErr w:type="spellEnd"/>
-            <w:r>
-              <w:rPr>
-                <w:b/>
-              </w:rPr>
-              <w:t>}</w:t>
+              <w:t xml:space="preserve">Ubicación del servicio: </w:t>
+            </w:r>
+            <w:r>
+              <w:rPr>
+                <w:bCs/>
+              </w:rPr>
+              <w:t>{UbicacionServicio}</w:t>
             </w:r>
           </w:p>
         </w:tc>
@@ -343,14 +486,12 @@
         <w:tblLook w:val="04A0" w:firstRow="1" w:lastRow="0" w:firstColumn="1" w:lastColumn="0" w:noHBand="0" w:noVBand="1"/>
       </w:tblPr>
       <w:tblGrid>
-        <w:gridCol w:w="5693"/>
-        <w:gridCol w:w="5097"/>
+        <w:gridCol w:w="10790"/>
       </w:tblGrid>
       <w:tr>
         <w:tc>
           <w:tcPr>
-            <w:tcW w:w="10940" w:type="dxa"/>
-            <w:gridSpan w:val="2"/>
+            <w:tcW w:w="10790" w:type="dxa"/>
             <w:shd w:val="clear" w:color="auto" w:fill="808080" w:themeFill="background1" w:themeFillShade="80"/>
           </w:tcPr>
           <w:p>
@@ -364,6 +505,29 @@
                 <w:b/>
               </w:rPr>
               <w:t>ASUNTO</w:t>
+            </w:r>
+          </w:p>
+        </w:tc>
+      </w:tr>
+      <w:tr>
+        <w:trPr>
+          <w:trHeight w:val="286"/>
+        </w:trPr>
+        <w:tc>
+          <w:tcPr>
+            <w:tcW w:w="10790" w:type="dxa"/>
+          </w:tcPr>
+          <w:p>
+            <w:pPr>
+              <w:rPr>
+                <w:b/>
+              </w:rPr>
+            </w:pPr>
+            <w:r>
+              <w:rPr>
+                <w:bCs/>
+              </w:rPr>
+              <w:t>{Asunto}</w:t>
             </w:r>
           </w:p>
         </w:tc>
@@ -371,8 +535,7 @@
       <w:tr>
         <w:tc>
           <w:tcPr>
-            <w:tcW w:w="10940" w:type="dxa"/>
-            <w:gridSpan w:val="2"/>
+            <w:tcW w:w="10790" w:type="dxa"/>
             <w:shd w:val="clear" w:color="auto" w:fill="808080" w:themeFill="background1" w:themeFillShade="80"/>
           </w:tcPr>
           <w:p>
@@ -385,384 +548,97 @@
               <w:rPr>
                 <w:b/>
               </w:rPr>
-              <w:t>Seleccione la (s) opciones:</w:t>
+              <w:t>DESCRIPCIÓN</w:t>
             </w:r>
           </w:p>
         </w:tc>
       </w:tr>
       <w:tr>
         <w:trPr>
-          <w:trHeight w:val="1698"/>
+          <w:trHeight w:val="275"/>
         </w:trPr>
         <w:tc>
           <w:tcPr>
-            <w:tcW w:w="5778" w:type="dxa"/>
+            <w:tcW w:w="10790" w:type="dxa"/>
           </w:tcPr>
           <w:p>
             <w:pPr>
               <w:rPr>
-                <w:b/>
-                <w:sz w:val="24"/>
-              </w:rPr>
-            </w:pPr>
-            <w:r>
-              <w:rPr>
-                <w:b/>
-                <w:sz w:val="24"/>
-              </w:rPr>
-              <w:t>** Toma de agua potable</w:t>
-            </w:r>
-          </w:p>
-          <w:p>
-            <w:pPr>
-              <w:rPr>
-                <w:b/>
-              </w:rPr>
-            </w:pPr>
-          </w:p>
-          <w:p>
-            <w:pPr>
-              <w:pStyle w:val="Prrafodelista"/>
-              <w:numPr>
-                <w:ilvl w:val="0"/>
-                <w:numId w:val="1"/>
-              </w:numPr>
-              <w:jc w:val="both"/>
-              <w:rPr>
-                <w:sz w:val="24"/>
-              </w:rPr>
-            </w:pPr>
-            <w:r>
-              <w:rPr>
-                <w:sz w:val="24"/>
-              </w:rPr>
-              <w:t>Reconexión</w:t>
-            </w:r>
-            <w:r>
-              <w:rPr>
-                <w:sz w:val="24"/>
-              </w:rPr>
-              <w:t xml:space="preserve"> de servicio de agua potable</w:t>
-            </w:r>
-          </w:p>
-          <w:p>
-            <w:pPr>
-              <w:pStyle w:val="Prrafodelista"/>
-              <w:numPr>
-                <w:ilvl w:val="0"/>
-                <w:numId w:val="1"/>
-              </w:numPr>
-              <w:jc w:val="both"/>
-              <w:rPr>
-                <w:sz w:val="24"/>
-              </w:rPr>
-            </w:pPr>
-            <w:r>
-              <w:rPr>
-                <w:sz w:val="24"/>
-              </w:rPr>
-              <w:t>Reparación</w:t>
-            </w:r>
-            <w:r>
-              <w:rPr>
-                <w:sz w:val="24"/>
-              </w:rPr>
-              <w:t xml:space="preserve"> de toma de agua potable</w:t>
-            </w:r>
-          </w:p>
-          <w:p>
-            <w:pPr>
-              <w:pStyle w:val="Prrafodelista"/>
-              <w:numPr>
-                <w:ilvl w:val="0"/>
-                <w:numId w:val="1"/>
-              </w:numPr>
-              <w:jc w:val="both"/>
-              <w:rPr>
-                <w:sz w:val="24"/>
-              </w:rPr>
-            </w:pPr>
-            <w:r>
-              <w:rPr>
-                <w:sz w:val="24"/>
-              </w:rPr>
-              <w:t>Supervisión de inspección física de toma clandestina</w:t>
-            </w:r>
-          </w:p>
-          <w:p>
-            <w:pPr>
-              <w:pStyle w:val="Prrafodelista"/>
-              <w:numPr>
-                <w:ilvl w:val="0"/>
-                <w:numId w:val="1"/>
-              </w:numPr>
-              <w:jc w:val="both"/>
-              <w:rPr>
-                <w:b/>
-              </w:rPr>
-            </w:pPr>
-            <w:r>
-              <w:rPr>
-                <w:sz w:val="24"/>
-              </w:rPr>
-              <w:t>Reparación de fuga</w:t>
-            </w:r>
-          </w:p>
-        </w:tc>
-        <w:tc>
-          <w:tcPr>
-            <w:tcW w:w="5162" w:type="dxa"/>
-          </w:tcPr>
-          <w:p>
-            <w:pPr>
-              <w:rPr>
-                <w:b/>
-                <w:sz w:val="24"/>
-              </w:rPr>
-            </w:pPr>
-            <w:r>
-              <w:rPr>
-                <w:b/>
-                <w:sz w:val="24"/>
-              </w:rPr>
-              <w:t>** Mantenimiento de instalación de pozos</w:t>
-            </w:r>
-          </w:p>
-          <w:p>
-            <w:pPr>
-              <w:rPr>
-                <w:b/>
-              </w:rPr>
-            </w:pPr>
-          </w:p>
-          <w:p>
-            <w:pPr>
-              <w:pStyle w:val="Prrafodelista"/>
-              <w:numPr>
-                <w:ilvl w:val="0"/>
-                <w:numId w:val="1"/>
-              </w:numPr>
-              <w:jc w:val="both"/>
-            </w:pPr>
-            <w:r>
-              <w:t xml:space="preserve">Limpieza y mantenimiento de instalación </w:t>
-            </w:r>
-          </w:p>
-          <w:p>
-            <w:pPr>
-              <w:pStyle w:val="Prrafodelista"/>
-              <w:numPr>
-                <w:ilvl w:val="0"/>
-                <w:numId w:val="1"/>
-              </w:numPr>
-              <w:jc w:val="both"/>
-            </w:pPr>
-            <w:r>
-              <w:t xml:space="preserve">Revisión, mantenimiento o cambio de </w:t>
-            </w:r>
-            <w:proofErr w:type="gramStart"/>
-            <w:r>
-              <w:t>bombas</w:t>
-            </w:r>
-            <w:r>
-              <w:t xml:space="preserve">  sumergibles</w:t>
-            </w:r>
-            <w:proofErr w:type="gramEnd"/>
-            <w:r>
-              <w:t xml:space="preserve"> de extracción de agua potable </w:t>
-            </w:r>
-            <w:r>
-              <w:t xml:space="preserve"> </w:t>
-            </w:r>
-          </w:p>
-          <w:p/>
-          <w:p>
-            <w:pPr>
-              <w:rPr>
-                <w:b/>
-              </w:rPr>
-            </w:pPr>
-          </w:p>
-          <w:p>
-            <w:pPr>
-              <w:rPr>
-                <w:b/>
-              </w:rPr>
-            </w:pPr>
-          </w:p>
-          <w:p>
-            <w:pPr>
-              <w:rPr>
-                <w:b/>
-              </w:rPr>
-            </w:pPr>
+                <w:bCs/>
+              </w:rPr>
+            </w:pPr>
+            <w:r>
+              <w:rPr>
+                <w:bCs/>
+              </w:rPr>
+              <w:t>{Descr</w:t>
+            </w:r>
+            <w:r>
+              <w:rPr>
+                <w:bCs/>
+              </w:rPr>
+              <w:t>i</w:t>
+            </w:r>
+            <w:r>
+              <w:rPr>
+                <w:bCs/>
+              </w:rPr>
+              <w:t>pcion}</w:t>
+            </w:r>
           </w:p>
         </w:tc>
       </w:tr>
       <w:tr>
         <w:tc>
           <w:tcPr>
-            <w:tcW w:w="5778" w:type="dxa"/>
+            <w:tcW w:w="10790" w:type="dxa"/>
+            <w:shd w:val="clear" w:color="auto" w:fill="808080" w:themeFill="background1" w:themeFillShade="80"/>
           </w:tcPr>
           <w:p>
             <w:pPr>
               <w:rPr>
                 <w:b/>
-                <w:sz w:val="24"/>
-              </w:rPr>
-            </w:pPr>
-            <w:r>
-              <w:rPr>
-                <w:b/>
-                <w:sz w:val="24"/>
-              </w:rPr>
-              <w:t>**Mantenimiento de la red hidráulica</w:t>
-            </w:r>
-          </w:p>
-          <w:p>
-            <w:pPr>
-              <w:pStyle w:val="Prrafodelista"/>
-              <w:numPr>
-                <w:ilvl w:val="0"/>
-                <w:numId w:val="1"/>
-              </w:numPr>
-            </w:pPr>
-            <w:r>
-              <w:t>Abrir y cerrar válvulas de control</w:t>
-            </w:r>
-          </w:p>
-          <w:p>
-            <w:pPr>
-              <w:pStyle w:val="Prrafodelista"/>
-              <w:numPr>
-                <w:ilvl w:val="0"/>
-                <w:numId w:val="1"/>
-              </w:numPr>
-            </w:pPr>
-            <w:r>
-              <w:t>Cambio, ampliación o reparación de red hidráulica</w:t>
-            </w:r>
-          </w:p>
-          <w:p>
-            <w:pPr>
-              <w:pStyle w:val="Prrafodelista"/>
-              <w:numPr>
-                <w:ilvl w:val="0"/>
-                <w:numId w:val="1"/>
-              </w:numPr>
-            </w:pPr>
-            <w:r>
-              <w:t>Supervisión física de la red hidráulica por introducción de servicio de drenaje</w:t>
-            </w:r>
-          </w:p>
-          <w:p>
-            <w:pPr>
-              <w:ind w:left="360"/>
-              <w:rPr>
-                <w:b/>
-              </w:rPr>
-            </w:pPr>
-          </w:p>
-        </w:tc>
-        <w:tc>
-          <w:tcPr>
-            <w:tcW w:w="5162" w:type="dxa"/>
-          </w:tcPr>
-          <w:p>
-            <w:pPr>
-              <w:rPr>
-                <w:b/>
-                <w:sz w:val="24"/>
-              </w:rPr>
-            </w:pPr>
-            <w:r>
-              <w:rPr>
-                <w:b/>
-                <w:sz w:val="24"/>
-              </w:rPr>
-              <w:t>** Servicios varios</w:t>
-            </w:r>
-          </w:p>
-          <w:p>
-            <w:pPr>
-              <w:pStyle w:val="Prrafodelista"/>
-              <w:numPr>
-                <w:ilvl w:val="0"/>
-                <w:numId w:val="1"/>
-              </w:numPr>
-            </w:pPr>
-            <w:r>
-              <w:t>servicio de cloración de agua potable</w:t>
-            </w:r>
-          </w:p>
-          <w:p>
-            <w:pPr>
-              <w:pStyle w:val="Prrafodelista"/>
-              <w:numPr>
-                <w:ilvl w:val="0"/>
-                <w:numId w:val="1"/>
-              </w:numPr>
-            </w:pPr>
-            <w:r>
-              <w:t>supervisión de medición y suministro de energía eléctrica</w:t>
-            </w:r>
-          </w:p>
-          <w:p>
-            <w:pPr>
-              <w:pStyle w:val="Prrafodelista"/>
-              <w:numPr>
-                <w:ilvl w:val="0"/>
-                <w:numId w:val="1"/>
-              </w:numPr>
-              <w:rPr>
-                <w:b/>
-              </w:rPr>
-            </w:pPr>
-            <w:r>
-              <w:t xml:space="preserve">supervisión de </w:t>
-            </w:r>
-            <w:r>
-              <w:t>medición</w:t>
-            </w:r>
-            <w:r>
-              <w:t xml:space="preserve"> y </w:t>
-            </w:r>
-            <w:r>
-              <w:t>extracción de agua</w:t>
+              </w:rPr>
+            </w:pPr>
+            <w:r>
+              <w:rPr>
+                <w:b/>
+              </w:rPr>
+              <w:t>OTRO</w:t>
             </w:r>
           </w:p>
         </w:tc>
       </w:tr>
       <w:tr>
         <w:trPr>
-          <w:trHeight w:val="2139"/>
+          <w:trHeight w:val="995"/>
         </w:trPr>
         <w:tc>
           <w:tcPr>
-            <w:tcW w:w="10940" w:type="dxa"/>
-            <w:gridSpan w:val="2"/>
+            <w:tcW w:w="10790" w:type="dxa"/>
           </w:tcPr>
           <w:p>
             <w:pPr>
               <w:rPr>
-                <w:b/>
+                <w:bCs/>
                 <w:sz w:val="24"/>
               </w:rPr>
             </w:pPr>
             <w:r>
               <w:rPr>
-                <w:b/>
+                <w:bCs/>
                 <w:sz w:val="24"/>
               </w:rPr>
-              <w:t xml:space="preserve">Otro describa brevemente: </w:t>
-            </w:r>
-            <w:r>
+              <w:t>{Otro}</w:t>
+            </w:r>
+          </w:p>
+          <w:p>
+            <w:pPr>
               <w:rPr>
                 <w:b/>
                 <w:sz w:val="24"/>
               </w:rPr>
-              <w:t>{Otro}</w:t>
-            </w:r>
+            </w:pPr>
           </w:p>
           <w:p>
             <w:pPr>
@@ -772,34 +648,56 @@
               </w:rPr>
             </w:pPr>
           </w:p>
-          <w:p>
-            <w:pPr>
-              <w:rPr>
-                <w:b/>
+        </w:tc>
+      </w:tr>
+      <w:tr>
+        <w:tc>
+          <w:tcPr>
+            <w:tcW w:w="10790" w:type="dxa"/>
+            <w:shd w:val="clear" w:color="auto" w:fill="808080" w:themeFill="background1" w:themeFillShade="80"/>
+          </w:tcPr>
+          <w:p>
+            <w:pPr>
+              <w:rPr>
+                <w:b/>
+              </w:rPr>
+            </w:pPr>
+            <w:r>
+              <w:rPr>
+                <w:b/>
+              </w:rPr>
+              <w:t xml:space="preserve">OBSERVACIONES </w:t>
+            </w:r>
+          </w:p>
+        </w:tc>
+      </w:tr>
+      <w:tr>
+        <w:trPr>
+          <w:trHeight w:val="1097"/>
+        </w:trPr>
+        <w:tc>
+          <w:tcPr>
+            <w:tcW w:w="10790" w:type="dxa"/>
+          </w:tcPr>
+          <w:p>
+            <w:pPr>
+              <w:rPr>
+                <w:bCs/>
                 <w:sz w:val="24"/>
               </w:rPr>
             </w:pPr>
             <w:r>
               <w:rPr>
-                <w:b/>
+                <w:bCs/>
                 <w:sz w:val="24"/>
               </w:rPr>
-              <w:t xml:space="preserve">Observaciones: </w:t>
-            </w:r>
-            <w:bookmarkStart w:id="0" w:name="_GoBack"/>
-            <w:bookmarkEnd w:id="0"/>
-            <w:r>
-              <w:rPr>
-                <w:b/>
-                <w:sz w:val="24"/>
-              </w:rPr>
               <w:t>{Observaciones}</w:t>
             </w:r>
           </w:p>
           <w:p>
             <w:pPr>
               <w:rPr>
-                <w:b/>
+                <w:bCs/>
                 <w:sz w:val="24"/>
               </w:rPr>
             </w:pPr>
@@ -808,6 +706,20 @@
       </w:tr>
     </w:tbl>
     <w:p>
+      <w:pPr>
+        <w:rPr>
+          <w:b/>
+        </w:rPr>
+      </w:pPr>
+    </w:p>
+    <w:p>
+      <w:pPr>
+        <w:rPr>
+          <w:b/>
+        </w:rPr>
+      </w:pPr>
+    </w:p>
+    <w:p>
       <w:r>
         <w:rPr>
           <w:b/>
@@ -833,6 +745,7 @@
         <w:t>___________________________________</w:t>
       </w:r>
     </w:p>
+    <w:p/>
     <w:tbl>
       <w:tblPr>
         <w:tblStyle w:val="Tablaconcuadrcula"/>
@@ -1066,7 +979,6 @@
       </w:pPr>
     </w:p>
     <w:sectPr>
-      <w:headerReference w:type="default" r:id="rId7"/>
       <w:pgSz w:w="12240" w:h="15840" w:code="1"/>
       <w:pgMar w:top="720" w:right="720" w:bottom="720" w:left="720" w:header="708" w:footer="113" w:gutter="0"/>
       <w:cols w:space="708"/>
@@ -1138,407 +1050,6 @@
     </w:p>
   </w:footnote>
 </w:footnotes>
-</file>
-
-<file path=word/header1.xml><?xml version="1.0" encoding="utf-8"?>
-<w:hdr xmlns:wpc="http://schemas.microsoft.com/office/word/2010/wordprocessingCanvas" xmlns:cx="http://schemas.microsoft.com/office/drawing/2014/chartex" xmlns:cx1="http://schemas.microsoft.com/office/drawing/2015/9/8/chartex" xmlns:cx2="http://schemas.microsoft.com/office/drawing/2015/10/21/chartex" xmlns:cx3="http://schemas.microsoft.com/office/drawing/2016/5/9/chartex" xmlns:cx4="http://schemas.microsoft.com/office/drawing/2016/5/10/chartex" xmlns:cx5="http://schemas.microsoft.com/office/drawing/2016/5/11/chartex" xmlns:cx6="http://schemas.microsoft.com/office/drawing/2016/5/12/chartex" xmlns:cx7="http://schemas.microsoft.com/office/drawing/2016/5/13/chartex" xmlns:cx8="http://schemas.microsoft.com/office/drawing/2016/5/14/chartex" xmlns:mc="http://schemas.openxmlformats.org/markup-compatibility/2006" xmlns:aink="http://schemas.microsoft.com/office/drawing/2016/ink" xmlns:am3d="http://schemas.microsoft.com/office/drawing/2017/model3d" xmlns:o="urn:schemas-microsoft-com:office:office" xmlns:r="http://schemas.openxmlformats.org/officeDocument/2006/relationships" xmlns:m="http://schemas.openxmlformats.org/officeDocument/2006/math" xmlns:v="urn:schemas-microsoft-com:vml" xmlns:wp14="http://schemas.microsoft.com/office/word/2010/wordprocessingDrawing" xmlns:wp="http://schemas.openxmlformats.org/drawingml/2006/wordprocessingDrawing" xmlns:w10="urn:schemas-microsoft-com:office:word" xmlns:w="http://schemas.openxmlformats.org/wordprocessingml/2006/main" xmlns:w14="http://schemas.microsoft.com/office/word/2010/wordml" xmlns:w15="http://schemas.microsoft.com/office/word/2012/wordml" xmlns:w16cid="http://schemas.microsoft.com/office/word/2016/wordml/cid" xmlns:w16se="http://schemas.microsoft.com/office/word/2015/wordml/symex" xmlns:wpg="http://schemas.microsoft.com/office/word/2010/wordprocessingGroup" xmlns:wpi="http://schemas.microsoft.com/office/word/2010/wordprocessingInk" xmlns:wne="http://schemas.microsoft.com/office/word/2006/wordml" xmlns:wps="http://schemas.microsoft.com/office/word/2010/wordprocessingShape" mc:Ignorable="w14 w15 w16se w16cid wp14">
-  <w:tbl>
-    <w:tblPr>
-      <w:tblW w:w="10979" w:type="dxa"/>
-      <w:tblInd w:w="-72" w:type="dxa"/>
-      <w:tblBorders>
-        <w:top w:val="single" w:sz="4" w:space="0" w:color="auto"/>
-        <w:left w:val="single" w:sz="4" w:space="0" w:color="auto"/>
-        <w:bottom w:val="single" w:sz="4" w:space="0" w:color="auto"/>
-        <w:right w:val="single" w:sz="4" w:space="0" w:color="auto"/>
-        <w:insideH w:val="single" w:sz="4" w:space="0" w:color="auto"/>
-        <w:insideV w:val="single" w:sz="4" w:space="0" w:color="auto"/>
-      </w:tblBorders>
-      <w:tblCellMar>
-        <w:left w:w="70" w:type="dxa"/>
-        <w:right w:w="70" w:type="dxa"/>
-      </w:tblCellMar>
-      <w:tblLook w:val="0000" w:firstRow="0" w:lastRow="0" w:firstColumn="0" w:lastColumn="0" w:noHBand="0" w:noVBand="0"/>
-    </w:tblPr>
-    <w:tblGrid>
-      <w:gridCol w:w="2216"/>
-      <w:gridCol w:w="4250"/>
-      <w:gridCol w:w="1670"/>
-      <w:gridCol w:w="1822"/>
-      <w:gridCol w:w="1021"/>
-    </w:tblGrid>
-    <w:tr>
-      <w:trPr>
-        <w:trHeight w:val="227"/>
-      </w:trPr>
-      <w:tc>
-        <w:tcPr>
-          <w:tcW w:w="2216" w:type="dxa"/>
-          <w:vMerge w:val="restart"/>
-        </w:tcPr>
-        <w:p>
-          <w:pPr>
-            <w:pStyle w:val="Encabezado"/>
-          </w:pPr>
-          <w:r>
-            <w:rPr>
-              <w:rFonts w:ascii="Book Antiqua" w:hAnsi="Book Antiqua"/>
-              <w:b/>
-              <w:noProof/>
-              <w:sz w:val="20"/>
-              <w:szCs w:val="20"/>
-              <w:lang w:eastAsia="es-ES"/>
-            </w:rPr>
-            <w:drawing>
-              <wp:anchor distT="0" distB="0" distL="114300" distR="114300" simplePos="0" relativeHeight="251658240" behindDoc="1" locked="0" layoutInCell="1" allowOverlap="1" wp14:anchorId="25C93017" wp14:editId="3246A545">
-                <wp:simplePos x="0" y="0"/>
-                <wp:positionH relativeFrom="margin">
-                  <wp:posOffset>-52070</wp:posOffset>
-                </wp:positionH>
-                <wp:positionV relativeFrom="paragraph">
-                  <wp:posOffset>32293</wp:posOffset>
-                </wp:positionV>
-                <wp:extent cx="1352354" cy="635635"/>
-                <wp:effectExtent l="0" t="0" r="635" b="0"/>
-                <wp:wrapNone/>
-                <wp:docPr id="1" name="Imagen 1"/>
-                <wp:cNvGraphicFramePr>
-                  <a:graphicFrameLocks xmlns:a="http://schemas.openxmlformats.org/drawingml/2006/main" noChangeAspect="1"/>
-                </wp:cNvGraphicFramePr>
-                <a:graphic xmlns:a="http://schemas.openxmlformats.org/drawingml/2006/main">
-                  <a:graphicData uri="http://schemas.openxmlformats.org/drawingml/2006/picture">
-                    <pic:pic xmlns:pic="http://schemas.openxmlformats.org/drawingml/2006/picture">
-                      <pic:nvPicPr>
-                        <pic:cNvPr id="0" name="Picture 12"/>
-                        <pic:cNvPicPr>
-                          <a:picLocks noChangeAspect="1" noChangeArrowheads="1"/>
-                        </pic:cNvPicPr>
-                      </pic:nvPicPr>
-                      <pic:blipFill>
-                        <a:blip r:embed="rId1" cstate="print">
-                          <a:extLst>
-                            <a:ext uri="{28A0092B-C50C-407E-A947-70E740481C1C}">
-                              <a14:useLocalDpi xmlns:a14="http://schemas.microsoft.com/office/drawing/2010/main" val="0"/>
-                            </a:ext>
-                          </a:extLst>
-                        </a:blip>
-                        <a:srcRect/>
-                        <a:stretch>
-                          <a:fillRect/>
-                        </a:stretch>
-                      </pic:blipFill>
-                      <pic:spPr bwMode="auto">
-                        <a:xfrm>
-                          <a:off x="0" y="0"/>
-                          <a:ext cx="1352354" cy="635635"/>
-                        </a:xfrm>
-                        <a:prstGeom prst="rect">
-                          <a:avLst/>
-                        </a:prstGeom>
-                        <a:noFill/>
-                      </pic:spPr>
-                    </pic:pic>
-                  </a:graphicData>
-                </a:graphic>
-                <wp14:sizeRelH relativeFrom="page">
-                  <wp14:pctWidth>0</wp14:pctWidth>
-                </wp14:sizeRelH>
-                <wp14:sizeRelV relativeFrom="page">
-                  <wp14:pctHeight>0</wp14:pctHeight>
-                </wp14:sizeRelV>
-              </wp:anchor>
-            </w:drawing>
-          </w:r>
-        </w:p>
-      </w:tc>
-      <w:tc>
-        <w:tcPr>
-          <w:tcW w:w="4250" w:type="dxa"/>
-          <w:vMerge w:val="restart"/>
-        </w:tcPr>
-        <w:p>
-          <w:pPr>
-            <w:pStyle w:val="Encabezado"/>
-            <w:jc w:val="center"/>
-            <w:rPr>
-              <w:rFonts w:ascii="Arial" w:hAnsi="Arial" w:cs="Arial"/>
-              <w:b/>
-              <w:sz w:val="28"/>
-            </w:rPr>
-          </w:pPr>
-          <w:r>
-            <w:rPr>
-              <w:rFonts w:ascii="Arial" w:hAnsi="Arial" w:cs="Arial"/>
-              <w:b/>
-              <w:sz w:val="28"/>
-            </w:rPr>
-            <w:t>Format</w:t>
-          </w:r>
-          <w:r>
-            <w:rPr>
-              <w:rFonts w:ascii="Arial" w:hAnsi="Arial" w:cs="Arial"/>
-              <w:b/>
-              <w:sz w:val="28"/>
-            </w:rPr>
-            <w:t>o</w:t>
-          </w:r>
-        </w:p>
-        <w:p>
-          <w:pPr>
-            <w:pStyle w:val="Encabezado"/>
-            <w:jc w:val="center"/>
-          </w:pPr>
-          <w:r>
-            <w:rPr>
-              <w:rFonts w:ascii="Arial" w:hAnsi="Arial" w:cs="Arial"/>
-              <w:b/>
-              <w:sz w:val="28"/>
-            </w:rPr>
-            <w:t>DE ORDEN DE TRABAJO</w:t>
-          </w:r>
-        </w:p>
-      </w:tc>
-      <w:tc>
-        <w:tcPr>
-          <w:tcW w:w="1670" w:type="dxa"/>
-        </w:tcPr>
-        <w:p>
-          <w:pPr>
-            <w:pStyle w:val="Encabezado"/>
-          </w:pPr>
-          <w:proofErr w:type="spellStart"/>
-          <w:r>
-            <w:t>Codigo</w:t>
-          </w:r>
-          <w:proofErr w:type="spellEnd"/>
-        </w:p>
-      </w:tc>
-      <w:tc>
-        <w:tcPr>
-          <w:tcW w:w="1822" w:type="dxa"/>
-        </w:tcPr>
-        <w:p>
-          <w:pPr>
-            <w:pStyle w:val="Encabezado"/>
-          </w:pPr>
-          <w:r>
-            <w:t>FO-SAC-CSAC-28</w:t>
-          </w:r>
-        </w:p>
-      </w:tc>
-      <w:tc>
-        <w:tcPr>
-          <w:tcW w:w="1021" w:type="dxa"/>
-          <w:vMerge w:val="restart"/>
-        </w:tcPr>
-        <w:p>
-          <w:pPr>
-            <w:pStyle w:val="Encabezado"/>
-          </w:pPr>
-        </w:p>
-      </w:tc>
-    </w:tr>
-    <w:tr>
-      <w:trPr>
-        <w:trHeight w:val="142"/>
-      </w:trPr>
-      <w:tc>
-        <w:tcPr>
-          <w:tcW w:w="2216" w:type="dxa"/>
-          <w:vMerge/>
-        </w:tcPr>
-        <w:p>
-          <w:pPr>
-            <w:pStyle w:val="Encabezado"/>
-          </w:pPr>
-        </w:p>
-      </w:tc>
-      <w:tc>
-        <w:tcPr>
-          <w:tcW w:w="4250" w:type="dxa"/>
-          <w:vMerge/>
-        </w:tcPr>
-        <w:p>
-          <w:pPr>
-            <w:pStyle w:val="Encabezado"/>
-          </w:pPr>
-        </w:p>
-      </w:tc>
-      <w:tc>
-        <w:tcPr>
-          <w:tcW w:w="1670" w:type="dxa"/>
-        </w:tcPr>
-        <w:p>
-          <w:pPr>
-            <w:pStyle w:val="Encabezado"/>
-          </w:pPr>
-          <w:proofErr w:type="spellStart"/>
-          <w:r>
-            <w:t>Revision</w:t>
-          </w:r>
-          <w:proofErr w:type="spellEnd"/>
-        </w:p>
-      </w:tc>
-      <w:tc>
-        <w:tcPr>
-          <w:tcW w:w="1822" w:type="dxa"/>
-        </w:tcPr>
-        <w:p>
-          <w:pPr>
-            <w:pStyle w:val="Encabezado"/>
-            <w:jc w:val="center"/>
-          </w:pPr>
-          <w:r>
-            <w:t>0</w:t>
-          </w:r>
-        </w:p>
-      </w:tc>
-      <w:tc>
-        <w:tcPr>
-          <w:tcW w:w="1021" w:type="dxa"/>
-          <w:vMerge/>
-        </w:tcPr>
-        <w:p>
-          <w:pPr>
-            <w:pStyle w:val="Encabezado"/>
-          </w:pPr>
-        </w:p>
-      </w:tc>
-    </w:tr>
-    <w:tr>
-      <w:trPr>
-        <w:trHeight w:val="227"/>
-      </w:trPr>
-      <w:tc>
-        <w:tcPr>
-          <w:tcW w:w="2216" w:type="dxa"/>
-          <w:vMerge/>
-        </w:tcPr>
-        <w:p>
-          <w:pPr>
-            <w:pStyle w:val="Encabezado"/>
-          </w:pPr>
-        </w:p>
-      </w:tc>
-      <w:tc>
-        <w:tcPr>
-          <w:tcW w:w="4250" w:type="dxa"/>
-          <w:vMerge/>
-        </w:tcPr>
-        <w:p>
-          <w:pPr>
-            <w:pStyle w:val="Encabezado"/>
-          </w:pPr>
-        </w:p>
-      </w:tc>
-      <w:tc>
-        <w:tcPr>
-          <w:tcW w:w="1670" w:type="dxa"/>
-        </w:tcPr>
-        <w:p>
-          <w:pPr>
-            <w:pStyle w:val="Encabezado"/>
-          </w:pPr>
-          <w:r>
-            <w:t>Fecha</w:t>
-          </w:r>
-        </w:p>
-      </w:tc>
-      <w:tc>
-        <w:tcPr>
-          <w:tcW w:w="1822" w:type="dxa"/>
-        </w:tcPr>
-        <w:p>
-          <w:pPr>
-            <w:pStyle w:val="Encabezado"/>
-            <w:jc w:val="center"/>
-          </w:pPr>
-        </w:p>
-      </w:tc>
-      <w:tc>
-        <w:tcPr>
-          <w:tcW w:w="1021" w:type="dxa"/>
-          <w:vMerge/>
-        </w:tcPr>
-        <w:p>
-          <w:pPr>
-            <w:pStyle w:val="Encabezado"/>
-          </w:pPr>
-        </w:p>
-      </w:tc>
-    </w:tr>
-    <w:tr>
-      <w:trPr>
-        <w:trHeight w:val="131"/>
-      </w:trPr>
-      <w:tc>
-        <w:tcPr>
-          <w:tcW w:w="2216" w:type="dxa"/>
-          <w:vMerge/>
-        </w:tcPr>
-        <w:p>
-          <w:pPr>
-            <w:pStyle w:val="Encabezado"/>
-          </w:pPr>
-        </w:p>
-      </w:tc>
-      <w:tc>
-        <w:tcPr>
-          <w:tcW w:w="4250" w:type="dxa"/>
-          <w:vMerge/>
-        </w:tcPr>
-        <w:p>
-          <w:pPr>
-            <w:pStyle w:val="Encabezado"/>
-          </w:pPr>
-        </w:p>
-      </w:tc>
-      <w:tc>
-        <w:tcPr>
-          <w:tcW w:w="1670" w:type="dxa"/>
-        </w:tcPr>
-        <w:p>
-          <w:pPr>
-            <w:pStyle w:val="Encabezado"/>
-          </w:pPr>
-          <w:r>
-            <w:t>Pagina</w:t>
-          </w:r>
-        </w:p>
-      </w:tc>
-      <w:tc>
-        <w:tcPr>
-          <w:tcW w:w="1822" w:type="dxa"/>
-        </w:tcPr>
-        <w:p>
-          <w:pPr>
-            <w:pStyle w:val="Encabezado"/>
-            <w:jc w:val="center"/>
-          </w:pPr>
-          <w:r>
-            <w:t>1 DE 1</w:t>
-          </w:r>
-        </w:p>
-      </w:tc>
-      <w:tc>
-        <w:tcPr>
-          <w:tcW w:w="1021" w:type="dxa"/>
-          <w:vMerge/>
-        </w:tcPr>
-        <w:p>
-          <w:pPr>
-            <w:pStyle w:val="Encabezado"/>
-          </w:pPr>
-        </w:p>
-      </w:tc>
-    </w:tr>
-  </w:tbl>
-  <w:p>
-    <w:pPr>
-      <w:pStyle w:val="Encabezado"/>
-    </w:pPr>
-  </w:p>
-</w:hdr>
 </file>
 
 <file path=word/numbering.xml><?xml version="1.0" encoding="utf-8"?>
@@ -1679,7 +1190,7 @@
       </w:pPr>
     </w:pPrDefault>
   </w:docDefaults>
-  <w:latentStyles w:defLockedState="0" w:defUIPriority="99" w:defSemiHidden="0" w:defUnhideWhenUsed="0" w:defQFormat="0" w:count="375">
+  <w:latentStyles w:defLockedState="0" w:defUIPriority="99" w:defSemiHidden="0" w:defUnhideWhenUsed="0" w:defQFormat="0" w:count="376">
     <w:lsdException w:name="Normal" w:uiPriority="0" w:qFormat="1"/>
     <w:lsdException w:name="heading 1" w:uiPriority="9" w:qFormat="1"/>
     <w:lsdException w:name="heading 2" w:semiHidden="1" w:uiPriority="9" w:unhideWhenUsed="1" w:qFormat="1"/>
@@ -2055,6 +1566,7 @@
     <w:lsdException w:name="Smart Hyperlink" w:semiHidden="1" w:unhideWhenUsed="1"/>
     <w:lsdException w:name="Hashtag" w:semiHidden="1" w:unhideWhenUsed="1"/>
     <w:lsdException w:name="Unresolved Mention" w:semiHidden="1" w:unhideWhenUsed="1"/>
+    <w:lsdException w:name="Smart Link" w:semiHidden="1" w:unhideWhenUsed="1"/>
   </w:latentStyles>
   <w:style w:type="paragraph" w:default="1" w:styleId="Normal">
     <w:name w:val="Normal"/>

</xml_diff>